<commit_message>
updated the App 2
</commit_message>
<xml_diff>
--- a/Complex-app/App 2.docx
+++ b/Complex-app/App 2.docx
@@ -7439,125 +7439,6 @@
           <w:lang w:val="en-US"/>
         </w:rPr>
       </w:pPr>
-    </w:p>
-    <w:p>
-      <w:pPr>
-        <w:pStyle w:val="ListParagraph"/>
-        <w:ind w:right="-619"/>
-        <w:rPr>
-          <w:lang w:val="en-US"/>
-        </w:rPr>
-      </w:pPr>
-      <w:proofErr w:type="gramStart"/>
-      <w:r>
-        <w:rPr>
-          <w:lang w:val="en-US"/>
-        </w:rPr>
-        <w:t>Function(</w:t>
-      </w:r>
-      <w:proofErr w:type="gramEnd"/>
-      <w:r>
-        <w:rPr>
-          <w:lang w:val="en-US"/>
-        </w:rPr>
-        <w:t xml:space="preserve">err, </w:t>
-      </w:r>
-      <w:proofErr w:type="spellStart"/>
-      <w:r>
-        <w:rPr>
-          <w:lang w:val="en-US"/>
-        </w:rPr>
-        <w:t>attemptedUser</w:t>
-      </w:r>
-      <w:proofErr w:type="spellEnd"/>
-      <w:r>
-        <w:rPr>
-          <w:lang w:val="en-US"/>
-        </w:rPr>
-        <w:t xml:space="preserve">) is originally a function. It was then later changed to an arrow function so that ‘this’ will point </w:t>
-      </w:r>
-      <w:proofErr w:type="gramStart"/>
-      <w:r>
-        <w:rPr>
-          <w:lang w:val="en-US"/>
-        </w:rPr>
-        <w:t>to .</w:t>
-      </w:r>
-      <w:proofErr w:type="spellStart"/>
-      <w:r>
-        <w:rPr>
-          <w:lang w:val="en-US"/>
-        </w:rPr>
-        <w:t>findOne</w:t>
-      </w:r>
-      <w:proofErr w:type="spellEnd"/>
-      <w:proofErr w:type="gramEnd"/>
-      <w:r>
-        <w:rPr>
-          <w:lang w:val="en-US"/>
-        </w:rPr>
-        <w:t xml:space="preserve">. if anonymous function is use the ‘this’ will point to a global variable </w:t>
-      </w:r>
-      <w:proofErr w:type="gramStart"/>
-      <w:r>
-        <w:rPr>
-          <w:lang w:val="en-US"/>
-        </w:rPr>
-        <w:t>as .</w:t>
-      </w:r>
-      <w:proofErr w:type="spellStart"/>
-      <w:r>
-        <w:rPr>
-          <w:lang w:val="en-US"/>
-        </w:rPr>
-        <w:t>findOne</w:t>
-      </w:r>
-      <w:proofErr w:type="spellEnd"/>
-      <w:proofErr w:type="gramEnd"/>
-      <w:r>
-        <w:rPr>
-          <w:lang w:val="en-US"/>
-        </w:rPr>
-        <w:t xml:space="preserve"> is not an object. it’s a function of </w:t>
-      </w:r>
-      <w:proofErr w:type="spellStart"/>
-      <w:r>
-        <w:rPr>
-          <w:lang w:val="en-US"/>
-        </w:rPr>
-        <w:t>mongoDB</w:t>
-      </w:r>
-      <w:proofErr w:type="spellEnd"/>
-      <w:r>
-        <w:rPr>
-          <w:lang w:val="en-US"/>
-        </w:rPr>
-        <w:t>.</w:t>
-      </w:r>
-    </w:p>
-    <w:p>
-      <w:pPr>
-        <w:pStyle w:val="ListParagraph"/>
-        <w:ind w:right="-619"/>
-        <w:rPr>
-          <w:lang w:val="en-US"/>
-        </w:rPr>
-      </w:pPr>
-    </w:p>
-    <w:p>
-      <w:pPr>
-        <w:pStyle w:val="ListParagraph"/>
-        <w:ind w:right="-619"/>
-        <w:rPr>
-          <w:lang w:val="en-US"/>
-        </w:rPr>
-      </w:pPr>
-      <w:r>
-        <w:rPr>
-          <w:lang w:val="en-US"/>
-        </w:rPr>
-        <w:t>At User.js, assign (callback) as the parameter of the method .login function.</w:t>
-      </w:r>
       <w:bookmarkStart w:id="0" w:name="_GoBack"/>
       <w:bookmarkEnd w:id="0"/>
     </w:p>
@@ -7569,6 +7450,125 @@
           <w:lang w:val="en-US"/>
         </w:rPr>
       </w:pPr>
+      <w:proofErr w:type="gramStart"/>
+      <w:r>
+        <w:rPr>
+          <w:lang w:val="en-US"/>
+        </w:rPr>
+        <w:t>Function(</w:t>
+      </w:r>
+      <w:proofErr w:type="gramEnd"/>
+      <w:r>
+        <w:rPr>
+          <w:lang w:val="en-US"/>
+        </w:rPr>
+        <w:t xml:space="preserve">err, </w:t>
+      </w:r>
+      <w:proofErr w:type="spellStart"/>
+      <w:r>
+        <w:rPr>
+          <w:lang w:val="en-US"/>
+        </w:rPr>
+        <w:t>attemptedUser</w:t>
+      </w:r>
+      <w:proofErr w:type="spellEnd"/>
+      <w:r>
+        <w:rPr>
+          <w:lang w:val="en-US"/>
+        </w:rPr>
+        <w:t xml:space="preserve">) is originally a function. It was then later changed to an arrow function so that ‘this’ will point </w:t>
+      </w:r>
+      <w:proofErr w:type="gramStart"/>
+      <w:r>
+        <w:rPr>
+          <w:lang w:val="en-US"/>
+        </w:rPr>
+        <w:t>to .</w:t>
+      </w:r>
+      <w:proofErr w:type="spellStart"/>
+      <w:r>
+        <w:rPr>
+          <w:lang w:val="en-US"/>
+        </w:rPr>
+        <w:t>findOne</w:t>
+      </w:r>
+      <w:proofErr w:type="spellEnd"/>
+      <w:proofErr w:type="gramEnd"/>
+      <w:r>
+        <w:rPr>
+          <w:lang w:val="en-US"/>
+        </w:rPr>
+        <w:t xml:space="preserve">. if anonymous function is use the ‘this’ will point to a global variable </w:t>
+      </w:r>
+      <w:proofErr w:type="gramStart"/>
+      <w:r>
+        <w:rPr>
+          <w:lang w:val="en-US"/>
+        </w:rPr>
+        <w:t>as .</w:t>
+      </w:r>
+      <w:proofErr w:type="spellStart"/>
+      <w:r>
+        <w:rPr>
+          <w:lang w:val="en-US"/>
+        </w:rPr>
+        <w:t>findOne</w:t>
+      </w:r>
+      <w:proofErr w:type="spellEnd"/>
+      <w:proofErr w:type="gramEnd"/>
+      <w:r>
+        <w:rPr>
+          <w:lang w:val="en-US"/>
+        </w:rPr>
+        <w:t xml:space="preserve"> is not an object. it’s a function of </w:t>
+      </w:r>
+      <w:proofErr w:type="spellStart"/>
+      <w:r>
+        <w:rPr>
+          <w:lang w:val="en-US"/>
+        </w:rPr>
+        <w:t>mongoDB</w:t>
+      </w:r>
+      <w:proofErr w:type="spellEnd"/>
+      <w:r>
+        <w:rPr>
+          <w:lang w:val="en-US"/>
+        </w:rPr>
+        <w:t>.</w:t>
+      </w:r>
+    </w:p>
+    <w:p>
+      <w:pPr>
+        <w:pStyle w:val="ListParagraph"/>
+        <w:ind w:right="-619"/>
+        <w:rPr>
+          <w:lang w:val="en-US"/>
+        </w:rPr>
+      </w:pPr>
+    </w:p>
+    <w:p>
+      <w:pPr>
+        <w:pStyle w:val="ListParagraph"/>
+        <w:ind w:right="-619"/>
+        <w:rPr>
+          <w:lang w:val="en-US"/>
+        </w:rPr>
+      </w:pPr>
+      <w:r>
+        <w:rPr>
+          <w:lang w:val="en-US"/>
+        </w:rPr>
+        <w:t>At User.js, assign (callback) as the parameter of the method .login function.</w:t>
+      </w:r>
+    </w:p>
+    <w:p>
+      <w:pPr>
+        <w:pStyle w:val="ListParagraph"/>
+        <w:ind w:right="-619"/>
+        <w:rPr>
+          <w:lang w:val="en-US"/>
+        </w:rPr>
+      </w:pPr>
     </w:p>
     <w:p>
       <w:pPr>
@@ -7598,6 +7598,64 @@
           <w:lang w:val="en-US"/>
         </w:rPr>
         <w:t>It’s not the job of the model to send route, it’s the job of the controller.</w:t>
+      </w:r>
+    </w:p>
+    <w:p>
+      <w:pPr>
+        <w:pStyle w:val="ListParagraph"/>
+        <w:ind w:right="-619"/>
+        <w:rPr>
+          <w:lang w:val="en-US"/>
+        </w:rPr>
+      </w:pPr>
+    </w:p>
+    <w:p>
+      <w:pPr>
+        <w:pStyle w:val="ListParagraph"/>
+        <w:ind w:right="-619"/>
+        <w:rPr>
+          <w:lang w:val="en-US"/>
+        </w:rPr>
+      </w:pPr>
+      <w:r>
+        <w:rPr>
+          <w:lang w:val="en-US"/>
+        </w:rPr>
+        <w:drawing>
+          <wp:inline distT="0" distB="0" distL="0" distR="0" wp14:anchorId="4947EF49" wp14:editId="46B20EDC">
+            <wp:extent cx="5727700" cy="2038350"/>
+            <wp:effectExtent l="0" t="0" r="0" b="6350"/>
+            <wp:docPr id="19" name="Picture 19"/>
+            <wp:cNvGraphicFramePr>
+              <a:graphicFrameLocks xmlns:a="http://schemas.openxmlformats.org/drawingml/2006/main" noChangeAspect="1"/>
+            </wp:cNvGraphicFramePr>
+            <a:graphic xmlns:a="http://schemas.openxmlformats.org/drawingml/2006/main">
+              <a:graphicData uri="http://schemas.openxmlformats.org/drawingml/2006/picture">
+                <pic:pic xmlns:pic="http://schemas.openxmlformats.org/drawingml/2006/picture">
+                  <pic:nvPicPr>
+                    <pic:cNvPr id="1" name=""/>
+                    <pic:cNvPicPr/>
+                  </pic:nvPicPr>
+                  <pic:blipFill>
+                    <a:blip r:embed="rId23"/>
+                    <a:stretch>
+                      <a:fillRect/>
+                    </a:stretch>
+                  </pic:blipFill>
+                  <pic:spPr>
+                    <a:xfrm>
+                      <a:off x="0" y="0"/>
+                      <a:ext cx="5727700" cy="2038350"/>
+                    </a:xfrm>
+                    <a:prstGeom prst="rect">
+                      <a:avLst/>
+                    </a:prstGeom>
+                  </pic:spPr>
+                </pic:pic>
+              </a:graphicData>
+            </a:graphic>
+          </wp:inline>
+        </w:drawing>
       </w:r>
     </w:p>
     <w:p>

</xml_diff>

<commit_message>
update, finised promise; need to review again
</commit_message>
<xml_diff>
--- a/Complex-app/App 2.docx
+++ b/Complex-app/App 2.docx
@@ -8139,7 +8139,15 @@
         <w:rPr>
           <w:lang w:val="en-US"/>
         </w:rPr>
-        <w:t xml:space="preserve"> so that if ever the Promise is resolve it can pass it to the parameter of the function and then to </w:t>
+        <w:t xml:space="preserve"> so that if ever the Promise is resolve it can pass it to the parameter of the function and </w:t>
+      </w:r>
+      <w:bookmarkStart w:id="0" w:name="_GoBack"/>
+      <w:bookmarkEnd w:id="0"/>
+      <w:r>
+        <w:rPr>
+          <w:lang w:val="en-US"/>
+        </w:rPr>
+        <w:t xml:space="preserve">then to </w:t>
       </w:r>
       <w:proofErr w:type="spellStart"/>
       <w:r>
@@ -8406,15 +8414,7 @@
         <w:rPr>
           <w:lang w:val="en-US"/>
         </w:rPr>
-        <w:t xml:space="preserve"> leverage the pre-</w:t>
-      </w:r>
-      <w:bookmarkStart w:id="0" w:name="_GoBack"/>
-      <w:bookmarkEnd w:id="0"/>
-      <w:r>
-        <w:rPr>
-          <w:lang w:val="en-US"/>
-        </w:rPr>
-        <w:t xml:space="preserve">existing Promise from </w:t>
+        <w:t xml:space="preserve"> leverage the pre-existing Promise from </w:t>
       </w:r>
       <w:proofErr w:type="spellStart"/>
       <w:r>
@@ -8436,6 +8436,193 @@
         </w:rPr>
         <w:t xml:space="preserve"> Succeeding will make clear what is Promise.</w:t>
       </w:r>
+    </w:p>
+    <w:p>
+      <w:pPr>
+        <w:pStyle w:val="ListParagraph"/>
+        <w:numPr>
+          <w:ilvl w:val="0"/>
+          <w:numId w:val="17"/>
+        </w:numPr>
+        <w:ind w:right="-619"/>
+        <w:rPr>
+          <w:lang w:val="en-US"/>
+        </w:rPr>
+      </w:pPr>
+      <w:r>
+        <w:rPr>
+          <w:lang w:val="en-US"/>
+        </w:rPr>
+        <w:t>See the exercise, review Promise further.</w:t>
+      </w:r>
+    </w:p>
+    <w:p>
+      <w:pPr>
+        <w:pStyle w:val="ListParagraph"/>
+        <w:numPr>
+          <w:ilvl w:val="0"/>
+          <w:numId w:val="17"/>
+        </w:numPr>
+        <w:ind w:right="-619"/>
+        <w:rPr>
+          <w:lang w:val="en-US"/>
+        </w:rPr>
+      </w:pPr>
+      <w:r>
+        <w:rPr>
+          <w:lang w:val="en-US"/>
+        </w:rPr>
+        <w:t>Async await</w:t>
+      </w:r>
+      <w:r>
+        <w:t xml:space="preserve"> &gt;&gt;&gt; await </w:t>
+      </w:r>
+      <w:r>
+        <w:t xml:space="preserve">let the function to finish before it </w:t>
+      </w:r>
+      <w:proofErr w:type="gramStart"/>
+      <w:r>
+        <w:t>executes  the</w:t>
+      </w:r>
+      <w:proofErr w:type="gramEnd"/>
+      <w:r>
+        <w:t xml:space="preserve"> next function. </w:t>
+      </w:r>
+      <w:proofErr w:type="gramStart"/>
+      <w:r>
+        <w:t>However</w:t>
+      </w:r>
+      <w:proofErr w:type="gramEnd"/>
+      <w:r>
+        <w:t xml:space="preserve"> it only runs for Async function. Do the exercise to visualize the theory. Add Async before the function is the magic + the await in the succeeding functions.</w:t>
+      </w:r>
+    </w:p>
+    <w:p>
+      <w:pPr>
+        <w:pStyle w:val="ListParagraph"/>
+        <w:numPr>
+          <w:ilvl w:val="0"/>
+          <w:numId w:val="17"/>
+        </w:numPr>
+        <w:ind w:right="-619"/>
+        <w:rPr>
+          <w:lang w:val="en-US"/>
+        </w:rPr>
+      </w:pPr>
+      <w:r>
+        <w:t xml:space="preserve">Below </w:t>
+      </w:r>
+      <w:proofErr w:type="gramStart"/>
+      <w:r>
+        <w:t>are</w:t>
+      </w:r>
+      <w:proofErr w:type="gramEnd"/>
+      <w:r>
+        <w:t xml:space="preserve"> the clean way to write a Promise:</w:t>
+      </w:r>
+    </w:p>
+    <w:p>
+      <w:pPr>
+        <w:pStyle w:val="ListParagraph"/>
+        <w:ind w:right="-619"/>
+        <w:rPr>
+          <w:lang w:val="en-US"/>
+        </w:rPr>
+      </w:pPr>
+      <w:r>
+        <w:rPr>
+          <w:noProof/>
+        </w:rPr>
+        <w:drawing>
+          <wp:inline distT="0" distB="0" distL="0" distR="0" wp14:anchorId="21CBB580" wp14:editId="1EFEB9E8">
+            <wp:extent cx="2257425" cy="1895475"/>
+            <wp:effectExtent l="0" t="0" r="9525" b="9525"/>
+            <wp:docPr id="21" name="Picture 21"/>
+            <wp:cNvGraphicFramePr>
+              <a:graphicFrameLocks xmlns:a="http://schemas.openxmlformats.org/drawingml/2006/main" noChangeAspect="1"/>
+            </wp:cNvGraphicFramePr>
+            <a:graphic xmlns:a="http://schemas.openxmlformats.org/drawingml/2006/main">
+              <a:graphicData uri="http://schemas.openxmlformats.org/drawingml/2006/picture">
+                <pic:pic xmlns:pic="http://schemas.openxmlformats.org/drawingml/2006/picture">
+                  <pic:nvPicPr>
+                    <pic:cNvPr id="1" name=""/>
+                    <pic:cNvPicPr/>
+                  </pic:nvPicPr>
+                  <pic:blipFill>
+                    <a:blip r:embed="rId25"/>
+                    <a:stretch>
+                      <a:fillRect/>
+                    </a:stretch>
+                  </pic:blipFill>
+                  <pic:spPr>
+                    <a:xfrm>
+                      <a:off x="0" y="0"/>
+                      <a:ext cx="2257425" cy="1895475"/>
+                    </a:xfrm>
+                    <a:prstGeom prst="rect">
+                      <a:avLst/>
+                    </a:prstGeom>
+                  </pic:spPr>
+                </pic:pic>
+              </a:graphicData>
+            </a:graphic>
+          </wp:inline>
+        </w:drawing>
+      </w:r>
+      <w:r>
+        <w:rPr>
+          <w:lang w:val="en-US"/>
+        </w:rPr>
+        <w:t xml:space="preserve"> </w:t>
+      </w:r>
+      <w:r>
+        <w:rPr>
+          <w:noProof/>
+        </w:rPr>
+        <w:drawing>
+          <wp:inline distT="0" distB="0" distL="0" distR="0" wp14:anchorId="13C15591" wp14:editId="7AFC5C69">
+            <wp:extent cx="3286125" cy="1247775"/>
+            <wp:effectExtent l="0" t="0" r="9525" b="9525"/>
+            <wp:docPr id="22" name="Picture 22"/>
+            <wp:cNvGraphicFramePr>
+              <a:graphicFrameLocks xmlns:a="http://schemas.openxmlformats.org/drawingml/2006/main" noChangeAspect="1"/>
+            </wp:cNvGraphicFramePr>
+            <a:graphic xmlns:a="http://schemas.openxmlformats.org/drawingml/2006/main">
+              <a:graphicData uri="http://schemas.openxmlformats.org/drawingml/2006/picture">
+                <pic:pic xmlns:pic="http://schemas.openxmlformats.org/drawingml/2006/picture">
+                  <pic:nvPicPr>
+                    <pic:cNvPr id="1" name=""/>
+                    <pic:cNvPicPr/>
+                  </pic:nvPicPr>
+                  <pic:blipFill>
+                    <a:blip r:embed="rId26"/>
+                    <a:stretch>
+                      <a:fillRect/>
+                    </a:stretch>
+                  </pic:blipFill>
+                  <pic:spPr>
+                    <a:xfrm>
+                      <a:off x="0" y="0"/>
+                      <a:ext cx="3286125" cy="1247775"/>
+                    </a:xfrm>
+                    <a:prstGeom prst="rect">
+                      <a:avLst/>
+                    </a:prstGeom>
+                  </pic:spPr>
+                </pic:pic>
+              </a:graphicData>
+            </a:graphic>
+          </wp:inline>
+        </w:drawing>
+      </w:r>
+    </w:p>
+    <w:p>
+      <w:pPr>
+        <w:ind w:right="-619"/>
+        <w:rPr>
+          <w:lang w:val="en-US"/>
+        </w:rPr>
+      </w:pPr>
     </w:p>
     <w:p>
       <w:pPr>

</xml_diff>

<commit_message>
update until assword hash
</commit_message>
<xml_diff>
--- a/Complex-app/App 2.docx
+++ b/Complex-app/App 2.docx
@@ -8139,15 +8139,7 @@
         <w:rPr>
           <w:lang w:val="en-US"/>
         </w:rPr>
-        <w:t xml:space="preserve"> so that if ever the Promise is resolve it can pass it to the parameter of the function and </w:t>
-      </w:r>
-      <w:bookmarkStart w:id="0" w:name="_GoBack"/>
-      <w:bookmarkEnd w:id="0"/>
-      <w:r>
-        <w:rPr>
-          <w:lang w:val="en-US"/>
-        </w:rPr>
-        <w:t xml:space="preserve">then to </w:t>
+        <w:t xml:space="preserve"> so that if ever the Promise is resolve it can pass it to the parameter of the function and then to </w:t>
       </w:r>
       <w:proofErr w:type="spellStart"/>
       <w:r>
@@ -8668,6 +8660,472 @@
     </w:p>
     <w:p>
       <w:pPr>
+        <w:pStyle w:val="ListParagraph"/>
+        <w:numPr>
+          <w:ilvl w:val="0"/>
+          <w:numId w:val="18"/>
+        </w:numPr>
+        <w:ind w:right="-619"/>
+        <w:rPr>
+          <w:lang w:val="en-US"/>
+        </w:rPr>
+      </w:pPr>
+      <w:r>
+        <w:rPr>
+          <w:lang w:val="en-US"/>
+        </w:rPr>
+        <w:t>Hashing is converting to a new value. This will protect the password of the user.</w:t>
+      </w:r>
+    </w:p>
+    <w:p>
+      <w:pPr>
+        <w:pStyle w:val="ListParagraph"/>
+        <w:numPr>
+          <w:ilvl w:val="0"/>
+          <w:numId w:val="18"/>
+        </w:numPr>
+        <w:ind w:right="-619"/>
+        <w:rPr>
+          <w:lang w:val="en-US"/>
+        </w:rPr>
+      </w:pPr>
+      <w:r>
+        <w:rPr>
+          <w:lang w:val="en-US"/>
+        </w:rPr>
+        <w:t>Hashing is different from encrypting.</w:t>
+      </w:r>
+    </w:p>
+    <w:p>
+      <w:pPr>
+        <w:pStyle w:val="ListParagraph"/>
+        <w:numPr>
+          <w:ilvl w:val="0"/>
+          <w:numId w:val="18"/>
+        </w:numPr>
+        <w:ind w:right="-619"/>
+        <w:rPr>
+          <w:lang w:val="en-US"/>
+        </w:rPr>
+      </w:pPr>
+      <w:r>
+        <w:rPr>
+          <w:lang w:val="en-US"/>
+        </w:rPr>
+        <w:t xml:space="preserve">Hashing is </w:t>
+      </w:r>
+      <w:proofErr w:type="gramStart"/>
+      <w:r>
+        <w:rPr>
+          <w:lang w:val="en-US"/>
+        </w:rPr>
+        <w:t>one way</w:t>
+      </w:r>
+      <w:proofErr w:type="gramEnd"/>
+      <w:r>
+        <w:rPr>
+          <w:lang w:val="en-US"/>
+        </w:rPr>
+        <w:t xml:space="preserve"> street</w:t>
+      </w:r>
+    </w:p>
+    <w:p>
+      <w:pPr>
+        <w:pStyle w:val="ListParagraph"/>
+        <w:numPr>
+          <w:ilvl w:val="0"/>
+          <w:numId w:val="18"/>
+        </w:numPr>
+        <w:ind w:right="-619"/>
+        <w:rPr>
+          <w:lang w:val="en-US"/>
+        </w:rPr>
+      </w:pPr>
+      <w:proofErr w:type="spellStart"/>
+      <w:r>
+        <w:rPr>
+          <w:lang w:val="en-US"/>
+        </w:rPr>
+        <w:t>Npm</w:t>
+      </w:r>
+      <w:proofErr w:type="spellEnd"/>
+      <w:r>
+        <w:rPr>
+          <w:lang w:val="en-US"/>
+        </w:rPr>
+        <w:t xml:space="preserve"> install </w:t>
+      </w:r>
+      <w:proofErr w:type="spellStart"/>
+      <w:r>
+        <w:rPr>
+          <w:lang w:val="en-US"/>
+        </w:rPr>
+        <w:t>bcryptjs</w:t>
+      </w:r>
+      <w:proofErr w:type="spellEnd"/>
+    </w:p>
+    <w:p>
+      <w:pPr>
+        <w:pStyle w:val="ListParagraph"/>
+        <w:numPr>
+          <w:ilvl w:val="0"/>
+          <w:numId w:val="18"/>
+        </w:numPr>
+        <w:ind w:right="-619"/>
+        <w:rPr>
+          <w:lang w:val="en-US"/>
+        </w:rPr>
+      </w:pPr>
+      <w:r>
+        <w:rPr>
+          <w:lang w:val="en-US"/>
+        </w:rPr>
+        <w:t xml:space="preserve">At userController.js, call the </w:t>
+      </w:r>
+      <w:proofErr w:type="spellStart"/>
+      <w:r>
+        <w:rPr>
+          <w:lang w:val="en-US"/>
+        </w:rPr>
+        <w:t>bcrypt</w:t>
+      </w:r>
+      <w:proofErr w:type="spellEnd"/>
+    </w:p>
+    <w:p>
+      <w:pPr>
+        <w:pStyle w:val="ListParagraph"/>
+        <w:numPr>
+          <w:ilvl w:val="0"/>
+          <w:numId w:val="18"/>
+        </w:numPr>
+        <w:ind w:right="-619"/>
+        <w:rPr>
+          <w:lang w:val="en-US"/>
+        </w:rPr>
+      </w:pPr>
+      <w:r>
+        <w:rPr>
+          <w:lang w:val="en-US"/>
+        </w:rPr>
+        <w:t>At User.js</w:t>
+      </w:r>
+      <w:r>
+        <w:rPr>
+          <w:lang w:val="en-US"/>
+        </w:rPr>
+        <w:t xml:space="preserve">, go </w:t>
+      </w:r>
+      <w:proofErr w:type="gramStart"/>
+      <w:r>
+        <w:rPr>
+          <w:lang w:val="en-US"/>
+        </w:rPr>
+        <w:t>to .register</w:t>
+      </w:r>
+      <w:proofErr w:type="gramEnd"/>
+      <w:r>
+        <w:rPr>
+          <w:lang w:val="en-US"/>
+        </w:rPr>
+        <w:t xml:space="preserve"> model</w:t>
+      </w:r>
+    </w:p>
+    <w:p>
+      <w:pPr>
+        <w:pStyle w:val="ListParagraph"/>
+        <w:ind w:right="-619"/>
+        <w:rPr>
+          <w:lang w:val="en-US"/>
+        </w:rPr>
+      </w:pPr>
+      <w:r>
+        <w:rPr>
+          <w:noProof/>
+        </w:rPr>
+        <w:drawing>
+          <wp:inline distT="0" distB="0" distL="0" distR="0" wp14:anchorId="176A94E8" wp14:editId="6EDF4738">
+            <wp:extent cx="5162550" cy="400050"/>
+            <wp:effectExtent l="0" t="0" r="0" b="0"/>
+            <wp:docPr id="23" name="Picture 23"/>
+            <wp:cNvGraphicFramePr>
+              <a:graphicFrameLocks xmlns:a="http://schemas.openxmlformats.org/drawingml/2006/main" noChangeAspect="1"/>
+            </wp:cNvGraphicFramePr>
+            <a:graphic xmlns:a="http://schemas.openxmlformats.org/drawingml/2006/main">
+              <a:graphicData uri="http://schemas.openxmlformats.org/drawingml/2006/picture">
+                <pic:pic xmlns:pic="http://schemas.openxmlformats.org/drawingml/2006/picture">
+                  <pic:nvPicPr>
+                    <pic:cNvPr id="1" name=""/>
+                    <pic:cNvPicPr/>
+                  </pic:nvPicPr>
+                  <pic:blipFill>
+                    <a:blip r:embed="rId27"/>
+                    <a:stretch>
+                      <a:fillRect/>
+                    </a:stretch>
+                  </pic:blipFill>
+                  <pic:spPr>
+                    <a:xfrm>
+                      <a:off x="0" y="0"/>
+                      <a:ext cx="5162550" cy="400050"/>
+                    </a:xfrm>
+                    <a:prstGeom prst="rect">
+                      <a:avLst/>
+                    </a:prstGeom>
+                  </pic:spPr>
+                </pic:pic>
+              </a:graphicData>
+            </a:graphic>
+          </wp:inline>
+        </w:drawing>
+      </w:r>
+    </w:p>
+    <w:p>
+      <w:pPr>
+        <w:pStyle w:val="ListParagraph"/>
+        <w:numPr>
+          <w:ilvl w:val="0"/>
+          <w:numId w:val="18"/>
+        </w:numPr>
+        <w:ind w:right="-619"/>
+        <w:rPr>
+          <w:lang w:val="en-US"/>
+        </w:rPr>
+      </w:pPr>
+      <w:r>
+        <w:rPr>
+          <w:lang w:val="en-US"/>
+        </w:rPr>
+        <w:t xml:space="preserve">Update the login function to update and match the hash password. Update after &amp;&amp; portion. </w:t>
+      </w:r>
+      <w:r>
+        <w:rPr>
+          <w:lang w:val="en-US"/>
+        </w:rPr>
+        <w:t>Change the number of characters to 50 characters</w:t>
+      </w:r>
+    </w:p>
+    <w:p>
+      <w:pPr>
+        <w:pStyle w:val="ListParagraph"/>
+        <w:ind w:right="-619"/>
+        <w:rPr>
+          <w:lang w:val="en-US"/>
+        </w:rPr>
+      </w:pPr>
+      <w:r>
+        <w:rPr>
+          <w:noProof/>
+        </w:rPr>
+        <w:drawing>
+          <wp:inline distT="0" distB="0" distL="0" distR="0" wp14:anchorId="14C6B70E" wp14:editId="099CE207">
+            <wp:extent cx="4943475" cy="257175"/>
+            <wp:effectExtent l="0" t="0" r="9525" b="9525"/>
+            <wp:docPr id="24" name="Picture 24"/>
+            <wp:cNvGraphicFramePr>
+              <a:graphicFrameLocks xmlns:a="http://schemas.openxmlformats.org/drawingml/2006/main" noChangeAspect="1"/>
+            </wp:cNvGraphicFramePr>
+            <a:graphic xmlns:a="http://schemas.openxmlformats.org/drawingml/2006/main">
+              <a:graphicData uri="http://schemas.openxmlformats.org/drawingml/2006/picture">
+                <pic:pic xmlns:pic="http://schemas.openxmlformats.org/drawingml/2006/picture">
+                  <pic:nvPicPr>
+                    <pic:cNvPr id="1" name=""/>
+                    <pic:cNvPicPr/>
+                  </pic:nvPicPr>
+                  <pic:blipFill>
+                    <a:blip r:embed="rId28"/>
+                    <a:stretch>
+                      <a:fillRect/>
+                    </a:stretch>
+                  </pic:blipFill>
+                  <pic:spPr>
+                    <a:xfrm>
+                      <a:off x="0" y="0"/>
+                      <a:ext cx="4943475" cy="257175"/>
+                    </a:xfrm>
+                    <a:prstGeom prst="rect">
+                      <a:avLst/>
+                    </a:prstGeom>
+                  </pic:spPr>
+                </pic:pic>
+              </a:graphicData>
+            </a:graphic>
+          </wp:inline>
+        </w:drawing>
+      </w:r>
+    </w:p>
+    <w:p>
+      <w:pPr>
+        <w:pStyle w:val="ListParagraph"/>
+        <w:ind w:right="-619"/>
+        <w:rPr>
+          <w:lang w:val="en-US"/>
+        </w:rPr>
+      </w:pPr>
+    </w:p>
+    <w:p>
+      <w:pPr>
+        <w:pStyle w:val="ListParagraph"/>
+        <w:ind w:right="-619"/>
+        <w:rPr>
+          <w:lang w:val="en-US"/>
+        </w:rPr>
+      </w:pPr>
+    </w:p>
+    <w:p>
+      <w:pPr>
+        <w:pStyle w:val="ListParagraph"/>
+        <w:ind w:right="-619"/>
+        <w:rPr>
+          <w:lang w:val="en-US"/>
+        </w:rPr>
+      </w:pPr>
+    </w:p>
+    <w:p>
+      <w:pPr>
+        <w:pStyle w:val="ListParagraph"/>
+        <w:ind w:right="-619"/>
+        <w:rPr>
+          <w:lang w:val="en-US"/>
+        </w:rPr>
+      </w:pPr>
+      <w:r>
+        <w:rPr>
+          <w:lang w:val="en-US"/>
+        </w:rPr>
+        <w:lastRenderedPageBreak/>
+        <w:t>After 56</w:t>
+      </w:r>
+    </w:p>
+    <w:p>
+      <w:pPr>
+        <w:pStyle w:val="ListParagraph"/>
+        <w:ind w:right="-619"/>
+        <w:rPr>
+          <w:lang w:val="en-US"/>
+        </w:rPr>
+      </w:pPr>
+    </w:p>
+    <w:p>
+      <w:pPr>
+        <w:pStyle w:val="ListParagraph"/>
+        <w:ind w:right="-619"/>
+        <w:rPr>
+          <w:lang w:val="en-US"/>
+        </w:rPr>
+      </w:pPr>
+      <w:r>
+        <w:rPr>
+          <w:noProof/>
+        </w:rPr>
+        <w:drawing>
+          <wp:inline distT="0" distB="0" distL="0" distR="0" wp14:anchorId="29D0AD74" wp14:editId="5C2A2C88">
+            <wp:extent cx="4800600" cy="1308735"/>
+            <wp:effectExtent l="0" t="0" r="0" b="5715"/>
+            <wp:docPr id="25" name="Picture 25"/>
+            <wp:cNvGraphicFramePr>
+              <a:graphicFrameLocks xmlns:a="http://schemas.openxmlformats.org/drawingml/2006/main" noChangeAspect="1"/>
+            </wp:cNvGraphicFramePr>
+            <a:graphic xmlns:a="http://schemas.openxmlformats.org/drawingml/2006/main">
+              <a:graphicData uri="http://schemas.openxmlformats.org/drawingml/2006/picture">
+                <pic:pic xmlns:pic="http://schemas.openxmlformats.org/drawingml/2006/picture">
+                  <pic:nvPicPr>
+                    <pic:cNvPr id="1" name=""/>
+                    <pic:cNvPicPr/>
+                  </pic:nvPicPr>
+                  <pic:blipFill>
+                    <a:blip r:embed="rId29"/>
+                    <a:stretch>
+                      <a:fillRect/>
+                    </a:stretch>
+                  </pic:blipFill>
+                  <pic:spPr>
+                    <a:xfrm>
+                      <a:off x="0" y="0"/>
+                      <a:ext cx="4800600" cy="1308735"/>
+                    </a:xfrm>
+                    <a:prstGeom prst="rect">
+                      <a:avLst/>
+                    </a:prstGeom>
+                  </pic:spPr>
+                </pic:pic>
+              </a:graphicData>
+            </a:graphic>
+          </wp:inline>
+        </w:drawing>
+      </w:r>
+    </w:p>
+    <w:p>
+      <w:pPr>
+        <w:ind w:right="-619"/>
+        <w:rPr>
+          <w:lang w:val="en-US"/>
+        </w:rPr>
+      </w:pPr>
+      <w:r>
+        <w:rPr>
+          <w:lang w:val="en-US"/>
+        </w:rPr>
+        <w:tab/>
+      </w:r>
+      <w:r>
+        <w:rPr>
+          <w:noProof/>
+        </w:rPr>
+        <w:drawing>
+          <wp:inline distT="0" distB="0" distL="0" distR="0" wp14:anchorId="73D3C425" wp14:editId="1E18A293">
+            <wp:extent cx="4800600" cy="800100"/>
+            <wp:effectExtent l="0" t="0" r="0" b="0"/>
+            <wp:docPr id="26" name="Picture 26"/>
+            <wp:cNvGraphicFramePr>
+              <a:graphicFrameLocks xmlns:a="http://schemas.openxmlformats.org/drawingml/2006/main" noChangeAspect="1"/>
+            </wp:cNvGraphicFramePr>
+            <a:graphic xmlns:a="http://schemas.openxmlformats.org/drawingml/2006/main">
+              <a:graphicData uri="http://schemas.openxmlformats.org/drawingml/2006/picture">
+                <pic:pic xmlns:pic="http://schemas.openxmlformats.org/drawingml/2006/picture">
+                  <pic:nvPicPr>
+                    <pic:cNvPr id="1" name=""/>
+                    <pic:cNvPicPr/>
+                  </pic:nvPicPr>
+                  <pic:blipFill>
+                    <a:blip r:embed="rId30"/>
+                    <a:stretch>
+                      <a:fillRect/>
+                    </a:stretch>
+                  </pic:blipFill>
+                  <pic:spPr>
+                    <a:xfrm>
+                      <a:off x="0" y="0"/>
+                      <a:ext cx="4800600" cy="800100"/>
+                    </a:xfrm>
+                    <a:prstGeom prst="rect">
+                      <a:avLst/>
+                    </a:prstGeom>
+                  </pic:spPr>
+                </pic:pic>
+              </a:graphicData>
+            </a:graphic>
+          </wp:inline>
+        </w:drawing>
+      </w:r>
+    </w:p>
+    <w:p>
+      <w:pPr>
+        <w:ind w:right="-619"/>
+        <w:rPr>
+          <w:lang w:val="en-US"/>
+        </w:rPr>
+      </w:pPr>
+    </w:p>
+    <w:p>
+      <w:pPr>
+        <w:ind w:right="-619"/>
+        <w:rPr>
+          <w:lang w:val="en-US"/>
+        </w:rPr>
+      </w:pPr>
+    </w:p>
+    <w:p>
+      <w:pPr>
         <w:ind w:right="-619"/>
         <w:rPr>
           <w:lang w:val="en-US"/>
@@ -8679,6 +9137,186 @@
         </w:rPr>
         <w:t>57. How can we identify or trust a request?</w:t>
       </w:r>
+    </w:p>
+    <w:p>
+      <w:pPr>
+        <w:pStyle w:val="ListParagraph"/>
+        <w:numPr>
+          <w:ilvl w:val="0"/>
+          <w:numId w:val="19"/>
+        </w:numPr>
+        <w:ind w:right="-619"/>
+        <w:rPr>
+          <w:lang w:val="en-US"/>
+        </w:rPr>
+      </w:pPr>
+      <w:r>
+        <w:rPr>
+          <w:lang w:val="en-US"/>
+        </w:rPr>
+        <w:t>Sessions</w:t>
+      </w:r>
+      <w:r>
+        <w:rPr>
+          <w:lang w:val="en-US"/>
+        </w:rPr>
+        <w:t xml:space="preserve"> – is a tool to medicate the amnesia between the browser and the server upon successful switching.</w:t>
+      </w:r>
+      <w:bookmarkStart w:id="0" w:name="_GoBack"/>
+      <w:bookmarkEnd w:id="0"/>
+    </w:p>
+    <w:p>
+      <w:pPr>
+        <w:pStyle w:val="ListParagraph"/>
+        <w:numPr>
+          <w:ilvl w:val="0"/>
+          <w:numId w:val="19"/>
+        </w:numPr>
+        <w:ind w:right="-619"/>
+        <w:rPr>
+          <w:lang w:val="en-US"/>
+        </w:rPr>
+      </w:pPr>
+      <w:proofErr w:type="spellStart"/>
+      <w:r>
+        <w:rPr>
+          <w:lang w:val="en-US"/>
+        </w:rPr>
+        <w:t>Npm</w:t>
+      </w:r>
+      <w:proofErr w:type="spellEnd"/>
+      <w:r>
+        <w:rPr>
+          <w:lang w:val="en-US"/>
+        </w:rPr>
+        <w:t xml:space="preserve"> install express-session</w:t>
+      </w:r>
+    </w:p>
+    <w:p>
+      <w:pPr>
+        <w:pStyle w:val="ListParagraph"/>
+        <w:numPr>
+          <w:ilvl w:val="0"/>
+          <w:numId w:val="19"/>
+        </w:numPr>
+        <w:ind w:right="-619"/>
+        <w:rPr>
+          <w:lang w:val="en-US"/>
+        </w:rPr>
+      </w:pPr>
+      <w:r>
+        <w:rPr>
+          <w:lang w:val="en-US"/>
+        </w:rPr>
+        <w:t>At App.js, configure the session</w:t>
+      </w:r>
+    </w:p>
+    <w:p>
+      <w:pPr>
+        <w:pStyle w:val="ListParagraph"/>
+        <w:numPr>
+          <w:ilvl w:val="0"/>
+          <w:numId w:val="19"/>
+        </w:numPr>
+        <w:ind w:right="-619"/>
+        <w:rPr>
+          <w:lang w:val="en-US"/>
+        </w:rPr>
+      </w:pPr>
+      <w:r>
+        <w:rPr>
+          <w:lang w:val="en-US"/>
+        </w:rPr>
+        <w:t>At userController.js – add ‘</w:t>
+      </w:r>
+      <w:proofErr w:type="spellStart"/>
+      <w:proofErr w:type="gramStart"/>
+      <w:r>
+        <w:rPr>
+          <w:lang w:val="en-US"/>
+        </w:rPr>
+        <w:t>req.session</w:t>
+      </w:r>
+      <w:proofErr w:type="gramEnd"/>
+      <w:r>
+        <w:rPr>
+          <w:lang w:val="en-US"/>
+        </w:rPr>
+        <w:t>.user</w:t>
+      </w:r>
+      <w:proofErr w:type="spellEnd"/>
+      <w:r>
+        <w:rPr>
+          <w:lang w:val="en-US"/>
+        </w:rPr>
+        <w:t xml:space="preserve"> = {}. User can be of </w:t>
+      </w:r>
+      <w:proofErr w:type="spellStart"/>
+      <w:r>
+        <w:rPr>
+          <w:lang w:val="en-US"/>
+        </w:rPr>
+        <w:t>anyname</w:t>
+      </w:r>
+      <w:proofErr w:type="spellEnd"/>
+      <w:r>
+        <w:rPr>
+          <w:lang w:val="en-US"/>
+        </w:rPr>
+        <w:t>. This enable the express to use session.</w:t>
+      </w:r>
+    </w:p>
+    <w:p>
+      <w:pPr>
+        <w:pStyle w:val="ListParagraph"/>
+        <w:numPr>
+          <w:ilvl w:val="0"/>
+          <w:numId w:val="19"/>
+        </w:numPr>
+        <w:ind w:right="-619"/>
+        <w:rPr>
+          <w:lang w:val="en-US"/>
+        </w:rPr>
+      </w:pPr>
+      <w:r>
+        <w:rPr>
+          <w:lang w:val="en-US"/>
+        </w:rPr>
+        <w:t>Cookie – right clock the browser and go to Application tab</w:t>
+      </w:r>
+      <w:r>
+        <w:rPr>
+          <w:lang w:val="en-US"/>
+        </w:rPr>
+        <w:t>, then cookies.</w:t>
+      </w:r>
+    </w:p>
+    <w:p>
+      <w:pPr>
+        <w:pStyle w:val="ListParagraph"/>
+        <w:numPr>
+          <w:ilvl w:val="0"/>
+          <w:numId w:val="19"/>
+        </w:numPr>
+        <w:ind w:right="-619"/>
+        <w:rPr>
+          <w:lang w:val="en-US"/>
+        </w:rPr>
+      </w:pPr>
+      <w:r>
+        <w:rPr>
+          <w:lang w:val="en-US"/>
+        </w:rPr>
+        <w:t>Tokens</w:t>
+      </w:r>
+    </w:p>
+    <w:p>
+      <w:pPr>
+        <w:ind w:right="-619"/>
+        <w:rPr>
+          <w:lang w:val="en-US"/>
+        </w:rPr>
+      </w:pPr>
     </w:p>
     <w:p>
       <w:pPr>
@@ -8944,6 +9582,95 @@
     </w:lvl>
   </w:abstractNum>
   <w:abstractNum w:abstractNumId="1" w15:restartNumberingAfterBreak="0">
+    <w:nsid w:val="02D60012"/>
+    <w:multiLevelType w:val="hybridMultilevel"/>
+    <w:tmpl w:val="DD4098DC"/>
+    <w:lvl w:ilvl="0" w:tplc="4809000F">
+      <w:start w:val="1"/>
+      <w:numFmt w:val="decimal"/>
+      <w:lvlText w:val="%1."/>
+      <w:lvlJc w:val="left"/>
+      <w:pPr>
+        <w:ind w:left="720" w:hanging="360"/>
+      </w:pPr>
+      <w:rPr>
+        <w:rFonts w:hint="default"/>
+      </w:rPr>
+    </w:lvl>
+    <w:lvl w:ilvl="1" w:tplc="48090019" w:tentative="1">
+      <w:start w:val="1"/>
+      <w:numFmt w:val="lowerLetter"/>
+      <w:lvlText w:val="%2."/>
+      <w:lvlJc w:val="left"/>
+      <w:pPr>
+        <w:ind w:left="1440" w:hanging="360"/>
+      </w:pPr>
+    </w:lvl>
+    <w:lvl w:ilvl="2" w:tplc="4809001B" w:tentative="1">
+      <w:start w:val="1"/>
+      <w:numFmt w:val="lowerRoman"/>
+      <w:lvlText w:val="%3."/>
+      <w:lvlJc w:val="right"/>
+      <w:pPr>
+        <w:ind w:left="2160" w:hanging="180"/>
+      </w:pPr>
+    </w:lvl>
+    <w:lvl w:ilvl="3" w:tplc="4809000F" w:tentative="1">
+      <w:start w:val="1"/>
+      <w:numFmt w:val="decimal"/>
+      <w:lvlText w:val="%4."/>
+      <w:lvlJc w:val="left"/>
+      <w:pPr>
+        <w:ind w:left="2880" w:hanging="360"/>
+      </w:pPr>
+    </w:lvl>
+    <w:lvl w:ilvl="4" w:tplc="48090019" w:tentative="1">
+      <w:start w:val="1"/>
+      <w:numFmt w:val="lowerLetter"/>
+      <w:lvlText w:val="%5."/>
+      <w:lvlJc w:val="left"/>
+      <w:pPr>
+        <w:ind w:left="3600" w:hanging="360"/>
+      </w:pPr>
+    </w:lvl>
+    <w:lvl w:ilvl="5" w:tplc="4809001B" w:tentative="1">
+      <w:start w:val="1"/>
+      <w:numFmt w:val="lowerRoman"/>
+      <w:lvlText w:val="%6."/>
+      <w:lvlJc w:val="right"/>
+      <w:pPr>
+        <w:ind w:left="4320" w:hanging="180"/>
+      </w:pPr>
+    </w:lvl>
+    <w:lvl w:ilvl="6" w:tplc="4809000F" w:tentative="1">
+      <w:start w:val="1"/>
+      <w:numFmt w:val="decimal"/>
+      <w:lvlText w:val="%7."/>
+      <w:lvlJc w:val="left"/>
+      <w:pPr>
+        <w:ind w:left="5040" w:hanging="360"/>
+      </w:pPr>
+    </w:lvl>
+    <w:lvl w:ilvl="7" w:tplc="48090019" w:tentative="1">
+      <w:start w:val="1"/>
+      <w:numFmt w:val="lowerLetter"/>
+      <w:lvlText w:val="%8."/>
+      <w:lvlJc w:val="left"/>
+      <w:pPr>
+        <w:ind w:left="5760" w:hanging="360"/>
+      </w:pPr>
+    </w:lvl>
+    <w:lvl w:ilvl="8" w:tplc="4809001B" w:tentative="1">
+      <w:start w:val="1"/>
+      <w:numFmt w:val="lowerRoman"/>
+      <w:lvlText w:val="%9."/>
+      <w:lvlJc w:val="right"/>
+      <w:pPr>
+        <w:ind w:left="6480" w:hanging="180"/>
+      </w:pPr>
+    </w:lvl>
+  </w:abstractNum>
+  <w:abstractNum w:abstractNumId="2" w15:restartNumberingAfterBreak="0">
     <w:nsid w:val="03691310"/>
     <w:multiLevelType w:val="hybridMultilevel"/>
     <w:tmpl w:val="2A8CB09E"/>
@@ -9032,7 +9759,7 @@
       </w:pPr>
     </w:lvl>
   </w:abstractNum>
-  <w:abstractNum w:abstractNumId="2" w15:restartNumberingAfterBreak="0">
+  <w:abstractNum w:abstractNumId="3" w15:restartNumberingAfterBreak="0">
     <w:nsid w:val="04C06D79"/>
     <w:multiLevelType w:val="hybridMultilevel"/>
     <w:tmpl w:val="081A48F6"/>
@@ -9145,7 +9872,7 @@
       </w:rPr>
     </w:lvl>
   </w:abstractNum>
-  <w:abstractNum w:abstractNumId="3" w15:restartNumberingAfterBreak="0">
+  <w:abstractNum w:abstractNumId="4" w15:restartNumberingAfterBreak="0">
     <w:nsid w:val="0B112D22"/>
     <w:multiLevelType w:val="hybridMultilevel"/>
     <w:tmpl w:val="4CBAD8CC"/>
@@ -9258,7 +9985,7 @@
       </w:rPr>
     </w:lvl>
   </w:abstractNum>
-  <w:abstractNum w:abstractNumId="4" w15:restartNumberingAfterBreak="0">
+  <w:abstractNum w:abstractNumId="5" w15:restartNumberingAfterBreak="0">
     <w:nsid w:val="0D2F6B2A"/>
     <w:multiLevelType w:val="hybridMultilevel"/>
     <w:tmpl w:val="DD92D19C"/>
@@ -9371,7 +10098,7 @@
       </w:rPr>
     </w:lvl>
   </w:abstractNum>
-  <w:abstractNum w:abstractNumId="5" w15:restartNumberingAfterBreak="0">
+  <w:abstractNum w:abstractNumId="6" w15:restartNumberingAfterBreak="0">
     <w:nsid w:val="123B083D"/>
     <w:multiLevelType w:val="hybridMultilevel"/>
     <w:tmpl w:val="7C7AE516"/>
@@ -9484,7 +10211,7 @@
       </w:rPr>
     </w:lvl>
   </w:abstractNum>
-  <w:abstractNum w:abstractNumId="6" w15:restartNumberingAfterBreak="0">
+  <w:abstractNum w:abstractNumId="7" w15:restartNumberingAfterBreak="0">
     <w:nsid w:val="149305BE"/>
     <w:multiLevelType w:val="hybridMultilevel"/>
     <w:tmpl w:val="0C0EC0E0"/>
@@ -9597,7 +10324,7 @@
       </w:rPr>
     </w:lvl>
   </w:abstractNum>
-  <w:abstractNum w:abstractNumId="7" w15:restartNumberingAfterBreak="0">
+  <w:abstractNum w:abstractNumId="8" w15:restartNumberingAfterBreak="0">
     <w:nsid w:val="15017A44"/>
     <w:multiLevelType w:val="hybridMultilevel"/>
     <w:tmpl w:val="7EA2800E"/>
@@ -9710,7 +10437,7 @@
       </w:rPr>
     </w:lvl>
   </w:abstractNum>
-  <w:abstractNum w:abstractNumId="8" w15:restartNumberingAfterBreak="0">
+  <w:abstractNum w:abstractNumId="9" w15:restartNumberingAfterBreak="0">
     <w:nsid w:val="1A9E674B"/>
     <w:multiLevelType w:val="hybridMultilevel"/>
     <w:tmpl w:val="EBAEF7E8"/>
@@ -9823,7 +10550,7 @@
       </w:rPr>
     </w:lvl>
   </w:abstractNum>
-  <w:abstractNum w:abstractNumId="9" w15:restartNumberingAfterBreak="0">
+  <w:abstractNum w:abstractNumId="10" w15:restartNumberingAfterBreak="0">
     <w:nsid w:val="1AF60985"/>
     <w:multiLevelType w:val="hybridMultilevel"/>
     <w:tmpl w:val="D3A613EC"/>
@@ -9936,7 +10663,7 @@
       </w:rPr>
     </w:lvl>
   </w:abstractNum>
-  <w:abstractNum w:abstractNumId="10" w15:restartNumberingAfterBreak="0">
+  <w:abstractNum w:abstractNumId="11" w15:restartNumberingAfterBreak="0">
     <w:nsid w:val="2EEA0AEB"/>
     <w:multiLevelType w:val="hybridMultilevel"/>
     <w:tmpl w:val="49746F3C"/>
@@ -10049,7 +10776,120 @@
       </w:rPr>
     </w:lvl>
   </w:abstractNum>
-  <w:abstractNum w:abstractNumId="11" w15:restartNumberingAfterBreak="0">
+  <w:abstractNum w:abstractNumId="12" w15:restartNumberingAfterBreak="0">
+    <w:nsid w:val="3192615F"/>
+    <w:multiLevelType w:val="hybridMultilevel"/>
+    <w:tmpl w:val="ABAEB61A"/>
+    <w:lvl w:ilvl="0" w:tplc="48090001">
+      <w:start w:val="1"/>
+      <w:numFmt w:val="bullet"/>
+      <w:lvlText w:val=""/>
+      <w:lvlJc w:val="left"/>
+      <w:pPr>
+        <w:ind w:left="720" w:hanging="360"/>
+      </w:pPr>
+      <w:rPr>
+        <w:rFonts w:ascii="Symbol" w:hAnsi="Symbol" w:hint="default"/>
+      </w:rPr>
+    </w:lvl>
+    <w:lvl w:ilvl="1" w:tplc="48090003" w:tentative="1">
+      <w:start w:val="1"/>
+      <w:numFmt w:val="bullet"/>
+      <w:lvlText w:val="o"/>
+      <w:lvlJc w:val="left"/>
+      <w:pPr>
+        <w:ind w:left="1440" w:hanging="360"/>
+      </w:pPr>
+      <w:rPr>
+        <w:rFonts w:ascii="Courier New" w:hAnsi="Courier New" w:cs="Courier New" w:hint="default"/>
+      </w:rPr>
+    </w:lvl>
+    <w:lvl w:ilvl="2" w:tplc="48090005" w:tentative="1">
+      <w:start w:val="1"/>
+      <w:numFmt w:val="bullet"/>
+      <w:lvlText w:val=""/>
+      <w:lvlJc w:val="left"/>
+      <w:pPr>
+        <w:ind w:left="2160" w:hanging="360"/>
+      </w:pPr>
+      <w:rPr>
+        <w:rFonts w:ascii="Wingdings" w:hAnsi="Wingdings" w:hint="default"/>
+      </w:rPr>
+    </w:lvl>
+    <w:lvl w:ilvl="3" w:tplc="48090001" w:tentative="1">
+      <w:start w:val="1"/>
+      <w:numFmt w:val="bullet"/>
+      <w:lvlText w:val=""/>
+      <w:lvlJc w:val="left"/>
+      <w:pPr>
+        <w:ind w:left="2880" w:hanging="360"/>
+      </w:pPr>
+      <w:rPr>
+        <w:rFonts w:ascii="Symbol" w:hAnsi="Symbol" w:hint="default"/>
+      </w:rPr>
+    </w:lvl>
+    <w:lvl w:ilvl="4" w:tplc="48090003" w:tentative="1">
+      <w:start w:val="1"/>
+      <w:numFmt w:val="bullet"/>
+      <w:lvlText w:val="o"/>
+      <w:lvlJc w:val="left"/>
+      <w:pPr>
+        <w:ind w:left="3600" w:hanging="360"/>
+      </w:pPr>
+      <w:rPr>
+        <w:rFonts w:ascii="Courier New" w:hAnsi="Courier New" w:cs="Courier New" w:hint="default"/>
+      </w:rPr>
+    </w:lvl>
+    <w:lvl w:ilvl="5" w:tplc="48090005" w:tentative="1">
+      <w:start w:val="1"/>
+      <w:numFmt w:val="bullet"/>
+      <w:lvlText w:val=""/>
+      <w:lvlJc w:val="left"/>
+      <w:pPr>
+        <w:ind w:left="4320" w:hanging="360"/>
+      </w:pPr>
+      <w:rPr>
+        <w:rFonts w:ascii="Wingdings" w:hAnsi="Wingdings" w:hint="default"/>
+      </w:rPr>
+    </w:lvl>
+    <w:lvl w:ilvl="6" w:tplc="48090001" w:tentative="1">
+      <w:start w:val="1"/>
+      <w:numFmt w:val="bullet"/>
+      <w:lvlText w:val=""/>
+      <w:lvlJc w:val="left"/>
+      <w:pPr>
+        <w:ind w:left="5040" w:hanging="360"/>
+      </w:pPr>
+      <w:rPr>
+        <w:rFonts w:ascii="Symbol" w:hAnsi="Symbol" w:hint="default"/>
+      </w:rPr>
+    </w:lvl>
+    <w:lvl w:ilvl="7" w:tplc="48090003" w:tentative="1">
+      <w:start w:val="1"/>
+      <w:numFmt w:val="bullet"/>
+      <w:lvlText w:val="o"/>
+      <w:lvlJc w:val="left"/>
+      <w:pPr>
+        <w:ind w:left="5760" w:hanging="360"/>
+      </w:pPr>
+      <w:rPr>
+        <w:rFonts w:ascii="Courier New" w:hAnsi="Courier New" w:cs="Courier New" w:hint="default"/>
+      </w:rPr>
+    </w:lvl>
+    <w:lvl w:ilvl="8" w:tplc="48090005" w:tentative="1">
+      <w:start w:val="1"/>
+      <w:numFmt w:val="bullet"/>
+      <w:lvlText w:val=""/>
+      <w:lvlJc w:val="left"/>
+      <w:pPr>
+        <w:ind w:left="6480" w:hanging="360"/>
+      </w:pPr>
+      <w:rPr>
+        <w:rFonts w:ascii="Wingdings" w:hAnsi="Wingdings" w:hint="default"/>
+      </w:rPr>
+    </w:lvl>
+  </w:abstractNum>
+  <w:abstractNum w:abstractNumId="13" w15:restartNumberingAfterBreak="0">
     <w:nsid w:val="434D2F3F"/>
     <w:multiLevelType w:val="hybridMultilevel"/>
     <w:tmpl w:val="5D96AD36"/>
@@ -10162,7 +11002,7 @@
       </w:rPr>
     </w:lvl>
   </w:abstractNum>
-  <w:abstractNum w:abstractNumId="12" w15:restartNumberingAfterBreak="0">
+  <w:abstractNum w:abstractNumId="14" w15:restartNumberingAfterBreak="0">
     <w:nsid w:val="44CF7AE1"/>
     <w:multiLevelType w:val="hybridMultilevel"/>
     <w:tmpl w:val="C55E56E0"/>
@@ -10275,7 +11115,7 @@
       </w:rPr>
     </w:lvl>
   </w:abstractNum>
-  <w:abstractNum w:abstractNumId="13" w15:restartNumberingAfterBreak="0">
+  <w:abstractNum w:abstractNumId="15" w15:restartNumberingAfterBreak="0">
     <w:nsid w:val="4C2B4F4A"/>
     <w:multiLevelType w:val="hybridMultilevel"/>
     <w:tmpl w:val="FAF65B1E"/>
@@ -10388,7 +11228,7 @@
       </w:rPr>
     </w:lvl>
   </w:abstractNum>
-  <w:abstractNum w:abstractNumId="14" w15:restartNumberingAfterBreak="0">
+  <w:abstractNum w:abstractNumId="16" w15:restartNumberingAfterBreak="0">
     <w:nsid w:val="54323D7A"/>
     <w:multiLevelType w:val="hybridMultilevel"/>
     <w:tmpl w:val="4FF25D04"/>
@@ -10501,7 +11341,120 @@
       </w:rPr>
     </w:lvl>
   </w:abstractNum>
-  <w:abstractNum w:abstractNumId="15" w15:restartNumberingAfterBreak="0">
+  <w:abstractNum w:abstractNumId="17" w15:restartNumberingAfterBreak="0">
+    <w:nsid w:val="55FD1AB2"/>
+    <w:multiLevelType w:val="hybridMultilevel"/>
+    <w:tmpl w:val="A740D908"/>
+    <w:lvl w:ilvl="0" w:tplc="48090001">
+      <w:start w:val="1"/>
+      <w:numFmt w:val="bullet"/>
+      <w:lvlText w:val=""/>
+      <w:lvlJc w:val="left"/>
+      <w:pPr>
+        <w:ind w:left="720" w:hanging="360"/>
+      </w:pPr>
+      <w:rPr>
+        <w:rFonts w:ascii="Symbol" w:hAnsi="Symbol" w:hint="default"/>
+      </w:rPr>
+    </w:lvl>
+    <w:lvl w:ilvl="1" w:tplc="48090003" w:tentative="1">
+      <w:start w:val="1"/>
+      <w:numFmt w:val="bullet"/>
+      <w:lvlText w:val="o"/>
+      <w:lvlJc w:val="left"/>
+      <w:pPr>
+        <w:ind w:left="1440" w:hanging="360"/>
+      </w:pPr>
+      <w:rPr>
+        <w:rFonts w:ascii="Courier New" w:hAnsi="Courier New" w:cs="Courier New" w:hint="default"/>
+      </w:rPr>
+    </w:lvl>
+    <w:lvl w:ilvl="2" w:tplc="48090005" w:tentative="1">
+      <w:start w:val="1"/>
+      <w:numFmt w:val="bullet"/>
+      <w:lvlText w:val=""/>
+      <w:lvlJc w:val="left"/>
+      <w:pPr>
+        <w:ind w:left="2160" w:hanging="360"/>
+      </w:pPr>
+      <w:rPr>
+        <w:rFonts w:ascii="Wingdings" w:hAnsi="Wingdings" w:hint="default"/>
+      </w:rPr>
+    </w:lvl>
+    <w:lvl w:ilvl="3" w:tplc="48090001" w:tentative="1">
+      <w:start w:val="1"/>
+      <w:numFmt w:val="bullet"/>
+      <w:lvlText w:val=""/>
+      <w:lvlJc w:val="left"/>
+      <w:pPr>
+        <w:ind w:left="2880" w:hanging="360"/>
+      </w:pPr>
+      <w:rPr>
+        <w:rFonts w:ascii="Symbol" w:hAnsi="Symbol" w:hint="default"/>
+      </w:rPr>
+    </w:lvl>
+    <w:lvl w:ilvl="4" w:tplc="48090003" w:tentative="1">
+      <w:start w:val="1"/>
+      <w:numFmt w:val="bullet"/>
+      <w:lvlText w:val="o"/>
+      <w:lvlJc w:val="left"/>
+      <w:pPr>
+        <w:ind w:left="3600" w:hanging="360"/>
+      </w:pPr>
+      <w:rPr>
+        <w:rFonts w:ascii="Courier New" w:hAnsi="Courier New" w:cs="Courier New" w:hint="default"/>
+      </w:rPr>
+    </w:lvl>
+    <w:lvl w:ilvl="5" w:tplc="48090005" w:tentative="1">
+      <w:start w:val="1"/>
+      <w:numFmt w:val="bullet"/>
+      <w:lvlText w:val=""/>
+      <w:lvlJc w:val="left"/>
+      <w:pPr>
+        <w:ind w:left="4320" w:hanging="360"/>
+      </w:pPr>
+      <w:rPr>
+        <w:rFonts w:ascii="Wingdings" w:hAnsi="Wingdings" w:hint="default"/>
+      </w:rPr>
+    </w:lvl>
+    <w:lvl w:ilvl="6" w:tplc="48090001" w:tentative="1">
+      <w:start w:val="1"/>
+      <w:numFmt w:val="bullet"/>
+      <w:lvlText w:val=""/>
+      <w:lvlJc w:val="left"/>
+      <w:pPr>
+        <w:ind w:left="5040" w:hanging="360"/>
+      </w:pPr>
+      <w:rPr>
+        <w:rFonts w:ascii="Symbol" w:hAnsi="Symbol" w:hint="default"/>
+      </w:rPr>
+    </w:lvl>
+    <w:lvl w:ilvl="7" w:tplc="48090003" w:tentative="1">
+      <w:start w:val="1"/>
+      <w:numFmt w:val="bullet"/>
+      <w:lvlText w:val="o"/>
+      <w:lvlJc w:val="left"/>
+      <w:pPr>
+        <w:ind w:left="5760" w:hanging="360"/>
+      </w:pPr>
+      <w:rPr>
+        <w:rFonts w:ascii="Courier New" w:hAnsi="Courier New" w:cs="Courier New" w:hint="default"/>
+      </w:rPr>
+    </w:lvl>
+    <w:lvl w:ilvl="8" w:tplc="48090005" w:tentative="1">
+      <w:start w:val="1"/>
+      <w:numFmt w:val="bullet"/>
+      <w:lvlText w:val=""/>
+      <w:lvlJc w:val="left"/>
+      <w:pPr>
+        <w:ind w:left="6480" w:hanging="360"/>
+      </w:pPr>
+      <w:rPr>
+        <w:rFonts w:ascii="Wingdings" w:hAnsi="Wingdings" w:hint="default"/>
+      </w:rPr>
+    </w:lvl>
+  </w:abstractNum>
+  <w:abstractNum w:abstractNumId="18" w15:restartNumberingAfterBreak="0">
     <w:nsid w:val="585322B5"/>
     <w:multiLevelType w:val="hybridMultilevel"/>
     <w:tmpl w:val="4300BE26"/>
@@ -10614,7 +11567,7 @@
       </w:rPr>
     </w:lvl>
   </w:abstractNum>
-  <w:abstractNum w:abstractNumId="16" w15:restartNumberingAfterBreak="0">
+  <w:abstractNum w:abstractNumId="19" w15:restartNumberingAfterBreak="0">
     <w:nsid w:val="73A54046"/>
     <w:multiLevelType w:val="hybridMultilevel"/>
     <w:tmpl w:val="22FC83E4"/>
@@ -10728,55 +11681,64 @@
     </w:lvl>
   </w:abstractNum>
   <w:num w:numId="1">
+    <w:abstractNumId w:val="11"/>
+  </w:num>
+  <w:num w:numId="2">
     <w:abstractNumId w:val="10"/>
   </w:num>
-  <w:num w:numId="2">
-    <w:abstractNumId w:val="9"/>
-  </w:num>
   <w:num w:numId="3">
-    <w:abstractNumId w:val="7"/>
+    <w:abstractNumId w:val="8"/>
   </w:num>
   <w:num w:numId="4">
-    <w:abstractNumId w:val="11"/>
+    <w:abstractNumId w:val="13"/>
   </w:num>
   <w:num w:numId="5">
-    <w:abstractNumId w:val="14"/>
+    <w:abstractNumId w:val="16"/>
   </w:num>
   <w:num w:numId="6">
-    <w:abstractNumId w:val="3"/>
+    <w:abstractNumId w:val="4"/>
   </w:num>
   <w:num w:numId="7">
-    <w:abstractNumId w:val="5"/>
+    <w:abstractNumId w:val="6"/>
   </w:num>
   <w:num w:numId="8">
     <w:abstractNumId w:val="0"/>
   </w:num>
   <w:num w:numId="9">
-    <w:abstractNumId w:val="1"/>
+    <w:abstractNumId w:val="2"/>
   </w:num>
   <w:num w:numId="10">
-    <w:abstractNumId w:val="16"/>
+    <w:abstractNumId w:val="19"/>
   </w:num>
   <w:num w:numId="11">
-    <w:abstractNumId w:val="13"/>
+    <w:abstractNumId w:val="15"/>
   </w:num>
   <w:num w:numId="12">
-    <w:abstractNumId w:val="2"/>
+    <w:abstractNumId w:val="3"/>
   </w:num>
   <w:num w:numId="13">
-    <w:abstractNumId w:val="4"/>
+    <w:abstractNumId w:val="5"/>
   </w:num>
   <w:num w:numId="14">
-    <w:abstractNumId w:val="15"/>
+    <w:abstractNumId w:val="18"/>
   </w:num>
   <w:num w:numId="15">
-    <w:abstractNumId w:val="8"/>
+    <w:abstractNumId w:val="9"/>
   </w:num>
   <w:num w:numId="16">
+    <w:abstractNumId w:val="14"/>
+  </w:num>
+  <w:num w:numId="17">
+    <w:abstractNumId w:val="7"/>
+  </w:num>
+  <w:num w:numId="18">
     <w:abstractNumId w:val="12"/>
   </w:num>
-  <w:num w:numId="17">
-    <w:abstractNumId w:val="6"/>
+  <w:num w:numId="19">
+    <w:abstractNumId w:val="17"/>
+  </w:num>
+  <w:num w:numId="20">
+    <w:abstractNumId w:val="1"/>
   </w:num>
 </w:numbering>
 </file>

</xml_diff>